<commit_message>
changed add user to view all users
</commit_message>
<xml_diff>
--- a/ProjectAssignment2.docx
+++ b/ProjectAssignment2.docx
@@ -12,8 +12,10 @@
           <w:color w:val="020202"/>
           <w:sz w:val="30"/>
           <w:szCs w:val="30"/>
-        </w:rPr>
-      </w:pPr>
+          <w:u w:val="single"/>
+        </w:rPr>
+      </w:pPr>
+      <w:bookmarkStart w:id="0" w:name="_GoBack"/>
       <w:r>
         <w:rPr>
           <w:b/>
@@ -21,10 +23,12 @@
           <w:color w:val="020202"/>
           <w:sz w:val="30"/>
           <w:szCs w:val="30"/>
+          <w:u w:val="single"/>
         </w:rPr>
         <w:t>Project Assignment - Use Case Analysis</w:t>
       </w:r>
     </w:p>
+    <w:bookmarkEnd w:id="0"/>
     <w:p>
       <w:pPr>
         <w:pStyle w:val="Body"/>
@@ -5497,24 +5501,22 @@
           <w:sz w:val="26"/>
           <w:szCs w:val="26"/>
         </w:rPr>
-        <w:t xml:space="preserve"> Add </w:t>
-      </w:r>
-      <w:proofErr w:type="gramStart"/>
-      <w:r>
-        <w:rPr>
-          <w:sz w:val="26"/>
-          <w:szCs w:val="26"/>
-        </w:rPr>
-        <w:t>User(</w:t>
+        <w:t xml:space="preserve"> </w:t>
+      </w:r>
+      <w:r>
+        <w:rPr>
+          <w:sz w:val="26"/>
+          <w:szCs w:val="26"/>
+        </w:rPr>
+        <w:t>View All Users [</w:t>
       </w:r>
       <w:proofErr w:type="spellStart"/>
-      <w:proofErr w:type="gramEnd"/>
-      <w:r>
-        <w:rPr>
-          <w:sz w:val="26"/>
-          <w:szCs w:val="26"/>
-        </w:rPr>
-        <w:t>addUser</w:t>
+      <w:r>
+        <w:rPr>
+          <w:sz w:val="26"/>
+          <w:szCs w:val="26"/>
+        </w:rPr>
+        <w:t>ViewAllUsers</w:t>
       </w:r>
       <w:proofErr w:type="spellEnd"/>
       <w:r>
@@ -5522,7 +5524,7 @@
           <w:sz w:val="26"/>
           <w:szCs w:val="26"/>
         </w:rPr>
-        <w:t>)</w:t>
+        <w:t>]</w:t>
       </w:r>
     </w:p>
     <w:p>
@@ -5554,7 +5556,28 @@
           <w:sz w:val="26"/>
           <w:szCs w:val="26"/>
         </w:rPr>
-        <w:t xml:space="preserve"> A DBA can add user once the guest user registers</w:t>
+        <w:t xml:space="preserve"> A DBA can </w:t>
+      </w:r>
+      <w:r>
+        <w:rPr>
+          <w:sz w:val="26"/>
+          <w:szCs w:val="26"/>
+        </w:rPr>
+        <w:t>view all</w:t>
+      </w:r>
+      <w:r>
+        <w:rPr>
+          <w:sz w:val="26"/>
+          <w:szCs w:val="26"/>
+        </w:rPr>
+        <w:t xml:space="preserve"> user</w:t>
+      </w:r>
+      <w:r>
+        <w:rPr>
+          <w:sz w:val="26"/>
+          <w:szCs w:val="26"/>
+        </w:rPr>
+        <w:t>s</w:t>
       </w:r>
     </w:p>
     <w:p>
@@ -5622,29 +5645,47 @@
           <w:sz w:val="26"/>
           <w:szCs w:val="26"/>
         </w:rPr>
-        <w:t xml:space="preserve"> A guest user should sign up,</w:t>
-      </w:r>
-      <w:r>
-        <w:rPr>
-          <w:b/>
-          <w:bCs/>
+        <w:t xml:space="preserve"> Guest users should sign up</w:t>
+      </w:r>
+    </w:p>
+    <w:p>
+      <w:pPr>
+        <w:pStyle w:val="Body"/>
+        <w:rPr>
+          <w:sz w:val="26"/>
+          <w:szCs w:val="26"/>
+        </w:rPr>
+      </w:pPr>
+      <w:r>
+        <w:rPr>
+          <w:sz w:val="26"/>
+          <w:szCs w:val="26"/>
+        </w:rPr>
+        <w:t xml:space="preserve">     </w:t>
+      </w:r>
+      <w:r>
+        <w:rPr>
+          <w:b/>
+          <w:bCs/>
+          <w:sz w:val="26"/>
+          <w:szCs w:val="26"/>
+        </w:rPr>
+        <w:t>Steps:</w:t>
+      </w:r>
+      <w:r>
+        <w:rPr>
           <w:sz w:val="26"/>
           <w:szCs w:val="26"/>
         </w:rPr>
         <w:t xml:space="preserve"> </w:t>
       </w:r>
-      <w:r>
-        <w:rPr>
-          <w:sz w:val="26"/>
-          <w:szCs w:val="26"/>
-        </w:rPr>
-        <w:t>DBA authenticated</w:t>
-      </w:r>
-    </w:p>
-    <w:p>
-      <w:pPr>
-        <w:pStyle w:val="Body"/>
-        <w:rPr>
+    </w:p>
+    <w:p>
+      <w:pPr>
+        <w:pStyle w:val="Body"/>
+        <w:rPr>
+          <w:b/>
+          <w:bCs/>
           <w:sz w:val="26"/>
           <w:szCs w:val="26"/>
         </w:rPr>
@@ -5663,7 +5704,67 @@
           <w:sz w:val="26"/>
           <w:szCs w:val="26"/>
         </w:rPr>
-        <w:t>Steps:</w:t>
+        <w:t>Actor Actions:</w:t>
+      </w:r>
+      <w:r>
+        <w:rPr>
+          <w:sz w:val="26"/>
+          <w:szCs w:val="26"/>
+        </w:rPr>
+        <w:t xml:space="preserve"> A DBA </w:t>
+      </w:r>
+      <w:r>
+        <w:rPr>
+          <w:sz w:val="26"/>
+          <w:szCs w:val="26"/>
+        </w:rPr>
+        <w:t xml:space="preserve">will view all </w:t>
+      </w:r>
+      <w:r>
+        <w:rPr>
+          <w:sz w:val="26"/>
+          <w:szCs w:val="26"/>
+        </w:rPr>
+        <w:t>users</w:t>
+      </w:r>
+      <w:r>
+        <w:rPr>
+          <w:sz w:val="26"/>
+          <w:szCs w:val="26"/>
+        </w:rPr>
+        <w:t>’</w:t>
+      </w:r>
+      <w:r>
+        <w:rPr>
+          <w:sz w:val="26"/>
+          <w:szCs w:val="26"/>
+        </w:rPr>
+        <w:t xml:space="preserve"> profile</w:t>
+      </w:r>
+    </w:p>
+    <w:p>
+      <w:pPr>
+        <w:pStyle w:val="Body"/>
+        <w:rPr>
+          <w:sz w:val="26"/>
+          <w:szCs w:val="26"/>
+        </w:rPr>
+      </w:pPr>
+      <w:r>
+        <w:rPr>
+          <w:sz w:val="26"/>
+          <w:szCs w:val="26"/>
+        </w:rPr>
+        <w:t xml:space="preserve">    </w:t>
+      </w:r>
+      <w:r>
+        <w:rPr>
+          <w:b/>
+          <w:bCs/>
+          <w:sz w:val="26"/>
+          <w:szCs w:val="26"/>
+        </w:rPr>
+        <w:t>System Responses:</w:t>
       </w:r>
       <w:r>
         <w:rPr>
@@ -5672,45 +5773,26 @@
         </w:rPr>
         <w:t xml:space="preserve"> </w:t>
       </w:r>
-    </w:p>
-    <w:p>
-      <w:pPr>
-        <w:pStyle w:val="Body"/>
-        <w:rPr>
-          <w:b/>
-          <w:bCs/>
-          <w:sz w:val="26"/>
-          <w:szCs w:val="26"/>
-        </w:rPr>
-      </w:pPr>
-      <w:r>
-        <w:rPr>
-          <w:sz w:val="26"/>
-          <w:szCs w:val="26"/>
-        </w:rPr>
-        <w:t xml:space="preserve">     </w:t>
-      </w:r>
-      <w:r>
-        <w:rPr>
-          <w:b/>
-          <w:bCs/>
-          <w:sz w:val="26"/>
-          <w:szCs w:val="26"/>
-        </w:rPr>
-        <w:t>Actor Actions:</w:t>
-      </w:r>
-      <w:r>
-        <w:rPr>
-          <w:sz w:val="26"/>
-          <w:szCs w:val="26"/>
-        </w:rPr>
-        <w:t xml:space="preserve"> A DBA will check the details and add the user</w:t>
-      </w:r>
-    </w:p>
-    <w:p>
-      <w:pPr>
-        <w:pStyle w:val="Body"/>
-        <w:rPr>
+      <w:r>
+        <w:rPr>
+          <w:sz w:val="26"/>
+          <w:szCs w:val="26"/>
+        </w:rPr>
+        <w:t>The pr</w:t>
+      </w:r>
+      <w:r>
+        <w:rPr>
+          <w:sz w:val="26"/>
+          <w:szCs w:val="26"/>
+        </w:rPr>
+        <w:t>ofile of all users are displayed</w:t>
+      </w:r>
+    </w:p>
+    <w:p>
+      <w:pPr>
+        <w:pStyle w:val="Body"/>
+        <w:rPr>
+          <w:bCs/>
           <w:sz w:val="26"/>
           <w:szCs w:val="26"/>
         </w:rPr>
@@ -5729,100 +5811,6 @@
           <w:sz w:val="26"/>
           <w:szCs w:val="26"/>
         </w:rPr>
-        <w:t>System Responses:</w:t>
-      </w:r>
-      <w:r>
-        <w:rPr>
-          <w:sz w:val="26"/>
-          <w:szCs w:val="26"/>
-        </w:rPr>
-        <w:t xml:space="preserve"> The user is given permission to access once the user is  </w:t>
-      </w:r>
-      <w:r>
-        <w:rPr>
-          <w:sz w:val="26"/>
-          <w:szCs w:val="26"/>
-        </w:rPr>
-        <w:tab/>
-      </w:r>
-      <w:r>
-        <w:rPr>
-          <w:sz w:val="26"/>
-          <w:szCs w:val="26"/>
-        </w:rPr>
-        <w:tab/>
-      </w:r>
-      <w:r>
-        <w:rPr>
-          <w:sz w:val="26"/>
-          <w:szCs w:val="26"/>
-        </w:rPr>
-        <w:tab/>
-      </w:r>
-      <w:r>
-        <w:rPr>
-          <w:sz w:val="26"/>
-          <w:szCs w:val="26"/>
-        </w:rPr>
-        <w:tab/>
-        <w:t>verified</w:t>
-      </w:r>
-    </w:p>
-    <w:p>
-      <w:pPr>
-        <w:pStyle w:val="Body"/>
-        <w:rPr>
-          <w:sz w:val="26"/>
-          <w:szCs w:val="26"/>
-        </w:rPr>
-      </w:pPr>
-      <w:r>
-        <w:rPr>
-          <w:sz w:val="26"/>
-          <w:szCs w:val="26"/>
-        </w:rPr>
-        <w:t xml:space="preserve">    </w:t>
-      </w:r>
-      <w:r>
-        <w:rPr>
-          <w:b/>
-          <w:bCs/>
-          <w:sz w:val="26"/>
-          <w:szCs w:val="26"/>
-        </w:rPr>
-        <w:t>Post Condition:</w:t>
-      </w:r>
-      <w:r>
-        <w:rPr>
-          <w:sz w:val="26"/>
-          <w:szCs w:val="26"/>
-        </w:rPr>
-        <w:t xml:space="preserve"> The user is given permission and is authenticated</w:t>
-      </w:r>
-    </w:p>
-    <w:p>
-      <w:pPr>
-        <w:pStyle w:val="Body"/>
-        <w:rPr>
-          <w:bCs/>
-          <w:sz w:val="26"/>
-          <w:szCs w:val="26"/>
-        </w:rPr>
-      </w:pPr>
-      <w:r>
-        <w:rPr>
-          <w:sz w:val="26"/>
-          <w:szCs w:val="26"/>
-        </w:rPr>
-        <w:t xml:space="preserve">    </w:t>
-      </w:r>
-      <w:r>
-        <w:rPr>
-          <w:b/>
-          <w:bCs/>
-          <w:sz w:val="26"/>
-          <w:szCs w:val="26"/>
-        </w:rPr>
         <w:t xml:space="preserve">Alternate Paths: </w:t>
       </w:r>
       <w:r>
@@ -5831,7 +5819,23 @@
           <w:sz w:val="26"/>
           <w:szCs w:val="26"/>
         </w:rPr>
-        <w:t>The user also exist.</w:t>
+        <w:t>The user</w:t>
+      </w:r>
+      <w:r>
+        <w:rPr>
+          <w:bCs/>
+          <w:sz w:val="26"/>
+          <w:szCs w:val="26"/>
+        </w:rPr>
+        <w:t>s not signed up</w:t>
+      </w:r>
+      <w:r>
+        <w:rPr>
+          <w:bCs/>
+          <w:sz w:val="26"/>
+          <w:szCs w:val="26"/>
+        </w:rPr>
+        <w:t>.</w:t>
       </w:r>
     </w:p>
     <w:p>
@@ -5857,7 +5861,7 @@
           <w:sz w:val="26"/>
           <w:szCs w:val="26"/>
         </w:rPr>
-        <w:t>Duplicate user profile</w:t>
+        <w:t>No user exist</w:t>
       </w:r>
     </w:p>
     <w:p>
@@ -6564,7 +6568,6 @@
           <w:sz w:val="26"/>
           <w:szCs w:val="26"/>
         </w:rPr>
-        <w:lastRenderedPageBreak/>
         <w:t xml:space="preserve">   </w:t>
       </w:r>
       <w:r>
@@ -7327,17 +7330,165 @@
           <w:sz w:val="26"/>
           <w:szCs w:val="26"/>
         </w:rPr>
-        <w:t>20</w:t>
-      </w:r>
-      <w:r>
-        <w:rPr>
-          <w:b/>
-          <w:bCs/>
-          <w:sz w:val="26"/>
-          <w:szCs w:val="26"/>
-        </w:rPr>
-        <w:t>. Use Case:</w:t>
-      </w:r>
+        <w:t>20. Use Case:</w:t>
+      </w:r>
+      <w:r>
+        <w:rPr>
+          <w:sz w:val="26"/>
+          <w:szCs w:val="26"/>
+        </w:rPr>
+        <w:t xml:space="preserve"> Edit Comment [</w:t>
+      </w:r>
+      <w:proofErr w:type="spellStart"/>
+      <w:r>
+        <w:rPr>
+          <w:sz w:val="26"/>
+          <w:szCs w:val="26"/>
+        </w:rPr>
+        <w:t>editComment</w:t>
+      </w:r>
+      <w:proofErr w:type="spellEnd"/>
+      <w:r>
+        <w:rPr>
+          <w:sz w:val="26"/>
+          <w:szCs w:val="26"/>
+        </w:rPr>
+        <w:t>]</w:t>
+      </w:r>
+    </w:p>
+    <w:p>
+      <w:pPr>
+        <w:pStyle w:val="Body"/>
+        <w:rPr>
+          <w:sz w:val="26"/>
+          <w:szCs w:val="26"/>
+        </w:rPr>
+      </w:pPr>
+      <w:r>
+        <w:rPr>
+          <w:sz w:val="26"/>
+          <w:szCs w:val="26"/>
+        </w:rPr>
+        <w:t xml:space="preserve">     </w:t>
+      </w:r>
+      <w:r>
+        <w:rPr>
+          <w:b/>
+          <w:bCs/>
+          <w:sz w:val="26"/>
+          <w:szCs w:val="26"/>
+        </w:rPr>
+        <w:t>Description:</w:t>
+      </w:r>
+      <w:r>
+        <w:rPr>
+          <w:sz w:val="26"/>
+          <w:szCs w:val="26"/>
+        </w:rPr>
+        <w:t xml:space="preserve"> A customer can edit a comment if it is necessary</w:t>
+      </w:r>
+    </w:p>
+    <w:p>
+      <w:pPr>
+        <w:pStyle w:val="Body"/>
+        <w:rPr>
+          <w:b/>
+          <w:bCs/>
+          <w:sz w:val="26"/>
+          <w:szCs w:val="26"/>
+        </w:rPr>
+      </w:pPr>
+      <w:r>
+        <w:rPr>
+          <w:sz w:val="26"/>
+          <w:szCs w:val="26"/>
+        </w:rPr>
+        <w:t xml:space="preserve">     </w:t>
+      </w:r>
+      <w:r>
+        <w:rPr>
+          <w:b/>
+          <w:bCs/>
+          <w:sz w:val="26"/>
+          <w:szCs w:val="26"/>
+        </w:rPr>
+        <w:t xml:space="preserve">Actors: </w:t>
+      </w:r>
+      <w:r>
+        <w:rPr>
+          <w:sz w:val="26"/>
+          <w:szCs w:val="26"/>
+        </w:rPr>
+        <w:t>Customer</w:t>
+      </w:r>
+    </w:p>
+    <w:p>
+      <w:pPr>
+        <w:pStyle w:val="Body"/>
+        <w:rPr>
+          <w:b/>
+          <w:bCs/>
+          <w:sz w:val="26"/>
+          <w:szCs w:val="26"/>
+        </w:rPr>
+      </w:pPr>
+      <w:r>
+        <w:rPr>
+          <w:sz w:val="26"/>
+          <w:szCs w:val="26"/>
+        </w:rPr>
+        <w:t xml:space="preserve">    </w:t>
+      </w:r>
+      <w:r>
+        <w:rPr>
+          <w:b/>
+          <w:bCs/>
+          <w:sz w:val="26"/>
+          <w:szCs w:val="26"/>
+        </w:rPr>
+        <w:t xml:space="preserve"> Preconditions: </w:t>
+      </w:r>
+      <w:r>
+        <w:rPr>
+          <w:sz w:val="26"/>
+          <w:szCs w:val="26"/>
+        </w:rPr>
+        <w:t>customer should have created a comment</w:t>
+      </w:r>
+    </w:p>
+    <w:p>
+      <w:pPr>
+        <w:pStyle w:val="Body"/>
+        <w:rPr>
+          <w:sz w:val="26"/>
+          <w:szCs w:val="26"/>
+        </w:rPr>
+      </w:pPr>
+      <w:r>
+        <w:rPr>
+          <w:sz w:val="26"/>
+          <w:szCs w:val="26"/>
+        </w:rPr>
+        <w:t xml:space="preserve">   </w:t>
+      </w:r>
+      <w:r>
+        <w:rPr>
+          <w:b/>
+          <w:bCs/>
+          <w:sz w:val="26"/>
+          <w:szCs w:val="26"/>
+        </w:rPr>
+        <w:t xml:space="preserve">  Steps:</w:t>
+      </w:r>
+    </w:p>
+    <w:p>
+      <w:pPr>
+        <w:pStyle w:val="Body"/>
+        <w:rPr>
+          <w:sz w:val="26"/>
+          <w:szCs w:val="26"/>
+        </w:rPr>
+      </w:pPr>
       <w:r>
         <w:rPr>
           <w:sz w:val="26"/>
@@ -7347,168 +7498,19 @@
       </w:r>
       <w:r>
         <w:rPr>
-          <w:sz w:val="26"/>
-          <w:szCs w:val="26"/>
-        </w:rPr>
-        <w:t>Edit Comment [</w:t>
-      </w:r>
-      <w:proofErr w:type="spellStart"/>
-      <w:r>
-        <w:rPr>
-          <w:sz w:val="26"/>
-          <w:szCs w:val="26"/>
-        </w:rPr>
-        <w:t>edit</w:t>
-      </w:r>
-      <w:r>
-        <w:rPr>
-          <w:sz w:val="26"/>
-          <w:szCs w:val="26"/>
-        </w:rPr>
-        <w:t>Comment</w:t>
-      </w:r>
-      <w:proofErr w:type="spellEnd"/>
-      <w:r>
-        <w:rPr>
-          <w:sz w:val="26"/>
-          <w:szCs w:val="26"/>
-        </w:rPr>
-        <w:t>]</w:t>
-      </w:r>
-    </w:p>
-    <w:p>
-      <w:pPr>
-        <w:pStyle w:val="Body"/>
-        <w:rPr>
-          <w:sz w:val="26"/>
-          <w:szCs w:val="26"/>
-        </w:rPr>
-      </w:pPr>
-      <w:r>
-        <w:rPr>
-          <w:sz w:val="26"/>
-          <w:szCs w:val="26"/>
-        </w:rPr>
-        <w:t xml:space="preserve">     </w:t>
-      </w:r>
-      <w:r>
-        <w:rPr>
-          <w:b/>
-          <w:bCs/>
-          <w:sz w:val="26"/>
-          <w:szCs w:val="26"/>
-        </w:rPr>
-        <w:t>Description:</w:t>
-      </w:r>
-      <w:r>
-        <w:rPr>
-          <w:sz w:val="26"/>
-          <w:szCs w:val="26"/>
-        </w:rPr>
-        <w:t xml:space="preserve"> A </w:t>
-      </w:r>
-      <w:r>
-        <w:rPr>
-          <w:sz w:val="26"/>
-          <w:szCs w:val="26"/>
-        </w:rPr>
-        <w:t>customer</w:t>
-      </w:r>
-      <w:r>
-        <w:rPr>
-          <w:sz w:val="26"/>
-          <w:szCs w:val="26"/>
-        </w:rPr>
-        <w:t xml:space="preserve"> can </w:t>
-      </w:r>
-      <w:r>
-        <w:rPr>
-          <w:sz w:val="26"/>
-          <w:szCs w:val="26"/>
-        </w:rPr>
-        <w:t>edit</w:t>
-      </w:r>
-      <w:r>
-        <w:rPr>
-          <w:sz w:val="26"/>
-          <w:szCs w:val="26"/>
-        </w:rPr>
-        <w:t xml:space="preserve"> a comment if it </w:t>
-      </w:r>
-      <w:r>
-        <w:rPr>
-          <w:sz w:val="26"/>
-          <w:szCs w:val="26"/>
-        </w:rPr>
-        <w:t>is necessary</w:t>
-      </w:r>
-    </w:p>
-    <w:p>
-      <w:pPr>
-        <w:pStyle w:val="Body"/>
-        <w:rPr>
-          <w:b/>
-          <w:bCs/>
-          <w:sz w:val="26"/>
-          <w:szCs w:val="26"/>
-        </w:rPr>
-      </w:pPr>
-      <w:r>
-        <w:rPr>
-          <w:sz w:val="26"/>
-          <w:szCs w:val="26"/>
-        </w:rPr>
-        <w:t xml:space="preserve">     </w:t>
-      </w:r>
-      <w:r>
-        <w:rPr>
-          <w:b/>
-          <w:bCs/>
-          <w:sz w:val="26"/>
-          <w:szCs w:val="26"/>
-        </w:rPr>
-        <w:t xml:space="preserve">Actors: </w:t>
-      </w:r>
-      <w:r>
-        <w:rPr>
-          <w:sz w:val="26"/>
-          <w:szCs w:val="26"/>
-        </w:rPr>
-        <w:t>Customer</w:t>
-      </w:r>
-    </w:p>
-    <w:p>
-      <w:pPr>
-        <w:pStyle w:val="Body"/>
-        <w:rPr>
-          <w:b/>
-          <w:bCs/>
-          <w:sz w:val="26"/>
-          <w:szCs w:val="26"/>
-        </w:rPr>
-      </w:pPr>
-      <w:r>
-        <w:rPr>
-          <w:sz w:val="26"/>
-          <w:szCs w:val="26"/>
-        </w:rPr>
-        <w:t xml:space="preserve">    </w:t>
-      </w:r>
-      <w:r>
-        <w:rPr>
-          <w:b/>
-          <w:bCs/>
-          <w:sz w:val="26"/>
-          <w:szCs w:val="26"/>
-        </w:rPr>
-        <w:t xml:space="preserve"> Preconditions: </w:t>
-      </w:r>
-      <w:r>
-        <w:rPr>
-          <w:sz w:val="26"/>
-          <w:szCs w:val="26"/>
-        </w:rPr>
-        <w:t>customer should have created a comment</w:t>
+          <w:b/>
+          <w:bCs/>
+          <w:sz w:val="26"/>
+          <w:szCs w:val="26"/>
+        </w:rPr>
+        <w:t xml:space="preserve">    Actor Actions: </w:t>
+      </w:r>
+      <w:r>
+        <w:rPr>
+          <w:sz w:val="26"/>
+          <w:szCs w:val="26"/>
+        </w:rPr>
+        <w:t>Customer selects a comment to edit</w:t>
       </w:r>
     </w:p>
     <w:p>
@@ -7533,63 +7535,6 @@
           <w:sz w:val="26"/>
           <w:szCs w:val="26"/>
         </w:rPr>
-        <w:t xml:space="preserve">  Steps:</w:t>
-      </w:r>
-    </w:p>
-    <w:p>
-      <w:pPr>
-        <w:pStyle w:val="Body"/>
-        <w:rPr>
-          <w:sz w:val="26"/>
-          <w:szCs w:val="26"/>
-        </w:rPr>
-      </w:pPr>
-      <w:r>
-        <w:rPr>
-          <w:sz w:val="26"/>
-          <w:szCs w:val="26"/>
-        </w:rPr>
-        <w:t xml:space="preserve"> </w:t>
-      </w:r>
-      <w:r>
-        <w:rPr>
-          <w:b/>
-          <w:bCs/>
-          <w:sz w:val="26"/>
-          <w:szCs w:val="26"/>
-        </w:rPr>
-        <w:t xml:space="preserve">    Actor Actions: </w:t>
-      </w:r>
-      <w:r>
-        <w:rPr>
-          <w:sz w:val="26"/>
-          <w:szCs w:val="26"/>
-        </w:rPr>
-        <w:t>Customer selects a comment to edit</w:t>
-      </w:r>
-    </w:p>
-    <w:p>
-      <w:pPr>
-        <w:pStyle w:val="Body"/>
-        <w:rPr>
-          <w:sz w:val="26"/>
-          <w:szCs w:val="26"/>
-        </w:rPr>
-      </w:pPr>
-      <w:r>
-        <w:rPr>
-          <w:sz w:val="26"/>
-          <w:szCs w:val="26"/>
-        </w:rPr>
-        <w:t xml:space="preserve">   </w:t>
-      </w:r>
-      <w:r>
-        <w:rPr>
-          <w:b/>
-          <w:bCs/>
-          <w:sz w:val="26"/>
-          <w:szCs w:val="26"/>
-        </w:rPr>
         <w:t xml:space="preserve"> System Responses:</w:t>
       </w:r>
       <w:r>
@@ -7597,14 +7542,7 @@
           <w:sz w:val="26"/>
           <w:szCs w:val="26"/>
         </w:rPr>
-        <w:t xml:space="preserve"> the comment is </w:t>
-      </w:r>
-      <w:r>
-        <w:rPr>
-          <w:sz w:val="26"/>
-          <w:szCs w:val="26"/>
-        </w:rPr>
-        <w:t>edited</w:t>
+        <w:t xml:space="preserve"> the comment is edited</w:t>
       </w:r>
     </w:p>
     <w:p>
@@ -7636,14 +7574,7 @@
           <w:sz w:val="26"/>
           <w:szCs w:val="26"/>
         </w:rPr>
-        <w:t xml:space="preserve"> The comment is </w:t>
-      </w:r>
-      <w:r>
-        <w:rPr>
-          <w:sz w:val="26"/>
-          <w:szCs w:val="26"/>
-        </w:rPr>
-        <w:t>edited</w:t>
+        <w:t xml:space="preserve"> The comment is edited</w:t>
       </w:r>
     </w:p>
     <w:p>
@@ -7929,7 +7860,6 @@
           <w:b/>
         </w:rPr>
       </w:pPr>
-      <w:bookmarkStart w:id="0" w:name="_GoBack"/>
       <w:r>
         <w:rPr>
           <w:b/>
@@ -7938,9 +7868,9 @@
         </w:rPr>
         <w:drawing>
           <wp:inline distT="0" distB="0" distL="0" distR="0">
-            <wp:extent cx="6772219" cy="4057650"/>
-            <wp:effectExtent l="0" t="0" r="0" b="0"/>
-            <wp:docPr id="1" name="Picture 1"/>
+            <wp:extent cx="6875780" cy="3867150"/>
+            <wp:effectExtent l="0" t="0" r="1270" b="0"/>
+            <wp:docPr id="2" name="Picture 2"/>
             <wp:cNvGraphicFramePr>
               <a:graphicFrameLocks xmlns:a="http://schemas.openxmlformats.org/drawingml/2006/main" noChangeAspect="1"/>
             </wp:cNvGraphicFramePr>
@@ -7948,7 +7878,7 @@
               <a:graphicData uri="http://schemas.openxmlformats.org/drawingml/2006/picture">
                 <pic:pic xmlns:pic="http://schemas.openxmlformats.org/drawingml/2006/picture">
                   <pic:nvPicPr>
-                    <pic:cNvPr id="1" name="Use Cases.jpg"/>
+                    <pic:cNvPr id="2" name="Use Cases.jpg"/>
                     <pic:cNvPicPr/>
                   </pic:nvPicPr>
                   <pic:blipFill>
@@ -7966,7 +7896,7 @@
                   <pic:spPr>
                     <a:xfrm>
                       <a:off x="0" y="0"/>
-                      <a:ext cx="6793168" cy="4070202"/>
+                      <a:ext cx="6888810" cy="3874478"/>
                     </a:xfrm>
                     <a:prstGeom prst="rect">
                       <a:avLst/>
@@ -7978,7 +7908,6 @@
           </wp:inline>
         </w:drawing>
       </w:r>
-      <w:bookmarkEnd w:id="0"/>
     </w:p>
     <w:p>
       <w:pPr>
@@ -8042,29 +7971,6 @@
           <w:b/>
         </w:rPr>
       </w:pPr>
-    </w:p>
-    <w:p>
-      <w:pPr>
-        <w:pStyle w:val="Body"/>
-        <w:jc w:val="center"/>
-        <w:rPr>
-          <w:b/>
-        </w:rPr>
-      </w:pPr>
-      <w:proofErr w:type="gramStart"/>
-      <w:r>
-        <w:rPr>
-          <w:b/>
-        </w:rPr>
-        <w:t>filter</w:t>
-      </w:r>
-      <w:proofErr w:type="gramEnd"/>
-      <w:r>
-        <w:rPr>
-          <w:b/>
-        </w:rPr>
-        <w:t xml:space="preserve"> </w:t>
-      </w:r>
     </w:p>
     <w:sectPr>
       <w:headerReference w:type="default" r:id="rId8"/>

</xml_diff>